<commit_message>
Feito a primeira versão do TCC em latex, somente com a introdução. O arquivo bib tambem foi feito.
</commit_message>
<xml_diff>
--- a/Introducao_v1.docx
+++ b/Introducao_v1.docx
@@ -41,43 +41,27 @@
       </w:r>
       <w:r>
         <w:rPr/>
-        <w:t>, em 2016, o numero de documentos de patente excedeu 3 milhões pela primeira vez, um aumento de 8.3% (L</w:t>
-      </w:r>
-      <w:r>
-        <w:rPr/>
-        <w:t>I</w:t>
-      </w:r>
-      <w:r>
-        <w:rPr/>
-        <w:t xml:space="preserve">, 2018). Mas como realizar esta tarefa havendo algumas centenas de documentos de patentes sobre um assunto específico? O método tradicional necessita de tempo e equipe para realizá-lo, apresentando um resultado com deficiências devido ao alto volume de documentos de patente a serem analisadas (LI, 2018). Hoje, já há portais web que oferecem ferramentas das quais algumas auxiliam ao pesquisador a reduzir essa pesquisa (ABBAS; ZHANG; KHAN, 2014), mas classificam os documentos em uma relevância geral. Esse resultado somente demonstra que dentro daquela amostra de documentos, uma visão macro sobre o assunto que muitas vezes o pesquisador está em busca de um subassunto, como quais mercados essa tecnologia está presente, quais os processos de produção desta tecnologia ou qual a formulação desse composto. </w:t>
-      </w:r>
-    </w:p>
-    <w:p>
-      <w:pPr>
-        <w:pStyle w:val="Corpodetexto"/>
-        <w:rPr/>
-      </w:pPr>
-      <w:r>
-        <w:rPr/>
-        <w:t xml:space="preserve">De acordo com </w:t>
-      </w:r>
-      <w:r>
-        <w:rPr/>
-        <w:t>Shahid et al (2019), a classificação de documentos de patentes em assuntos e a atribuição de valor de relevância para estes assuntos, permitindo ao pesquisador filtrar as patentes que o interessa e reduzindo o escopo de analise. Nesse trabalho, Shahid et al (2019), realizou a construção de uma matrix de valores de term frequency -  inverse document frequency (tf-idf), notações e peso ponderado por BM25, que posteriormente foi testado em diferentes classificadores, classificando os documentos de patente em cada assunto.</w:t>
-      </w:r>
-    </w:p>
-    <w:p>
-      <w:pPr>
-        <w:pStyle w:val="Corpodetexto"/>
-        <w:rPr/>
-      </w:pPr>
-      <w:r>
-        <w:rPr/>
-        <w:t xml:space="preserve">Seguindo </w:t>
-      </w:r>
-      <w:r>
-        <w:rPr/>
-        <w:t>Anne et al (2017), identificou uma matriz de métodos a serem aplicados com os modelos k-Nearest Neighbors (kNN),  Support Vector Machine (SVM), Random Forest e J48. Os principais passos para essa pesquisa foram técnicas de seleção de características, com uso de ganho de informação e correlação para efetividade do classificadores..</w:t>
+        <w:t xml:space="preserve">, em 2016, o numero de documentos de patente excedeu 3 milhões pela primeira vez, um aumento de 8.3% (LI, 2018). Mas como realizar esta tarefa havendo algumas centenas de documentos de patentes sobre um assunto específico? O método tradicional necessita de tempo e equipe para realizá-lo, apresentando um resultado com deficiências devido ao alto volume de documentos de patente a serem analisadas (LI, 2018). Hoje, já há portais web que oferecem ferramentas das quais algumas auxiliam ao pesquisador a reduzir essa pesquisa (ABBAS; ZHANG; KHAN, 2014), mas classificam os documentos em uma relevância geral. Esse resultado somente demonstra que dentro daquela amostra de documentos, uma visão macro sobre o assunto que muitas vezes o pesquisador está em busca de um subassunto, como quais mercados essa tecnologia está presente, quais os processos de produção desta tecnologia ou qual a formulação desse composto. </w:t>
+      </w:r>
+    </w:p>
+    <w:p>
+      <w:pPr>
+        <w:pStyle w:val="Corpodetexto"/>
+        <w:rPr/>
+      </w:pPr>
+      <w:r>
+        <w:rPr/>
+        <w:t>De acordo com Shahid et al (2019), a classificação de documentos de patentes em assuntos e a atribuição de valor de relevância para estes assuntos, permitindo ao pesquisador filtrar as patentes que o interessa e reduzindo o escopo de analise. Nesse trabalho, realizou a construção de uma matrix de valores de term frequency - inverse document frequency (tf-idf), notações e peso ponderado por BM25, que posteriormente foi testado em diferentes classificadores, classificando os documentos de patente em cada assunto.</w:t>
+      </w:r>
+    </w:p>
+    <w:p>
+      <w:pPr>
+        <w:pStyle w:val="Corpodetexto"/>
+        <w:rPr/>
+      </w:pPr>
+      <w:r>
+        <w:rPr/>
+        <w:t>Seguindo Anne et al (2017), identificou uma matriz de métodos a serem aplicados com os modelos k-Nearest Neighbors (kNN),  Support Vector Machine (SVM), Random Forest e J48. Os principais passos para essa pesquisa foram técnicas de seleção de características, com uso de ganho de informação e correlação para efetividade do classificadores.</w:t>
       </w:r>
     </w:p>
     <w:p>
@@ -97,7 +81,7 @@
       </w:pPr>
       <w:r>
         <w:rPr/>
-        <w:t>Com o rápido crescimento de documentos de patente, torna-se urgente a questão de automatização da classificação de documentos de patente de forma acurada e rápida (ZHU et al., 2020). Os documentos de patente contem um potencial conhecimento tecnológico na resolução de problemas no processo de fabricação, nos quais são de grande valor cientifico e tecnológico, no entanto, esse conhecimento está implícito em longos textos (LI, 2018;WANG et al., 2016). A classificação de documentos de patente em categorias ou subcategorias utilizando de modelos de aprendizado  de maquina se beneficiaria do uso da extração de características uteis vindas do próprio documento (ANNE et al., 2017). Observa-se que mais de 90% das informações de cientificas e tecnológicas estão em documentos de patente, e sua analise resultaria em decisões de negocio de sucesso (LI, G. 2018).</w:t>
+        <w:t>Com o rápido crescimento de documentos de patente, torna-se urgente a questão de automatização da classificação de documentos de patente de forma acurada e rápida (ZHU et al., 2020). Os documentos de patente contem um potencial conhecimento tecnológico na resolução de problemas no processo de fabricação, nos quais são de grande valor cientifico e tecnológico, no entanto, esse conhecimento está implícito em longos textos (LI, 2018; WANG et al., 2016). A classificação de documentos de patente em categorias ou subcategorias utilizando de modelos de aprendizado  de maquina se beneficiaria do uso da extração de características uteis vindas do próprio documento (ANNE et al., 2017). Observa-se que mais de 90% das informações de cientificas e tecnológicas estão em documentos de patente, e sua analise resultaria em decisões de negocio de sucesso (LI, 2018).</w:t>
       </w:r>
     </w:p>
     <w:p>
@@ -145,45 +129,95 @@
       </w:pPr>
       <w:r>
         <w:rPr/>
-        <w:t>ABBAS, Assad; ZHANG, Limin; KHAN, Samee U. A literature review on the state-of-the-art in patent analysis. World Patent Information, [S. l.], v. 37, p. 3–13, 2014. DOI: 10.1016/j.wpi.2013.12.006. Disponível em: http://dx.doi.org/10.1016/j.wpi.2013.12.006.</w:t>
-      </w:r>
-    </w:p>
-    <w:p>
-      <w:pPr>
-        <w:pStyle w:val="Normal"/>
-        <w:rPr/>
-      </w:pPr>
-      <w:r>
-        <w:rPr/>
-      </w:r>
-    </w:p>
-    <w:p>
-      <w:pPr>
-        <w:pStyle w:val="Normal"/>
-        <w:rPr/>
-      </w:pPr>
-      <w:r>
-        <w:rPr/>
-        <w:t>ANNE, Chaitanya; MISHRA, Avdesh; HOQUE, Md Tamjidul; TU, Shengru. Multiclass patent document classification. Artificial Intelligence Research, [S. l.], v. 7, n. 1, p. 1, 2017. DOI: 10.5430/air.v7n1p1.</w:t>
-      </w:r>
-    </w:p>
-    <w:p>
-      <w:pPr>
-        <w:pStyle w:val="Normal"/>
-        <w:rPr/>
-      </w:pPr>
-      <w:r>
-        <w:rPr/>
-      </w:r>
-    </w:p>
-    <w:p>
-      <w:pPr>
-        <w:pStyle w:val="Normal"/>
-        <w:rPr/>
-      </w:pPr>
-      <w:r>
-        <w:rPr/>
-        <w:t>BREITZMAN, Anthony F.; MOGEE, Mary Ellen. The many applications of patent analysis. Journal of Information Science, [S. l.], v. 28, n. 3, p. 187–205, 2002. DOI: 10.1177/016555150202800302.</w:t>
+        <w:t xml:space="preserve">ABBAS, Assad; ZHANG, Limin; KHAN, Samee U. </w:t>
+      </w:r>
+      <w:bookmarkStart w:id="0" w:name="__DdeLink__30_2846412786"/>
+      <w:r>
+        <w:rPr/>
+        <w:t>A literature review on the state-of-the-art in patent analysis</w:t>
+      </w:r>
+      <w:bookmarkEnd w:id="0"/>
+      <w:r>
+        <w:rPr/>
+        <w:t xml:space="preserve">. World Patent Information, [S. l.], v. 37, p. 3–13, 2014. DOI: </w:t>
+      </w:r>
+      <w:bookmarkStart w:id="1" w:name="__DdeLink__33_2846412786"/>
+      <w:r>
+        <w:rPr/>
+        <w:t>10.1016/j.wpi.2013.12.006</w:t>
+      </w:r>
+      <w:bookmarkEnd w:id="1"/>
+      <w:r>
+        <w:rPr/>
+        <w:t>. Disponível em: http://dx.doi.org/10.1016/</w:t>
+      </w:r>
+      <w:bookmarkStart w:id="2" w:name="__DdeLink__35_2846412786"/>
+      <w:r>
+        <w:rPr/>
+        <w:t>j.wpi.2013.12.006</w:t>
+      </w:r>
+      <w:bookmarkEnd w:id="2"/>
+      <w:r>
+        <w:rPr/>
+        <w:t>.</w:t>
+      </w:r>
+    </w:p>
+    <w:p>
+      <w:pPr>
+        <w:pStyle w:val="Normal"/>
+        <w:rPr/>
+      </w:pPr>
+      <w:r>
+        <w:rPr/>
+      </w:r>
+    </w:p>
+    <w:p>
+      <w:pPr>
+        <w:pStyle w:val="Normal"/>
+        <w:rPr/>
+      </w:pPr>
+      <w:r>
+        <w:rPr/>
+        <w:t xml:space="preserve">ANNE, Chaitanya; MISHRA, Avdesh; HOQUE, Md Tamjidul; TU, Shengru. Multiclass patent document classification. Artificial Intelligence Research, [S. l.], v. 7, n. 1, p. 1, 2017. DOI: </w:t>
+      </w:r>
+      <w:bookmarkStart w:id="3" w:name="__DdeLink__38_2846412786"/>
+      <w:r>
+        <w:rPr/>
+        <w:t>10.5430/air.v7n1p1</w:t>
+      </w:r>
+      <w:bookmarkEnd w:id="3"/>
+      <w:r>
+        <w:rPr/>
+        <w:t>.</w:t>
+      </w:r>
+    </w:p>
+    <w:p>
+      <w:pPr>
+        <w:pStyle w:val="Normal"/>
+        <w:rPr/>
+      </w:pPr>
+      <w:r>
+        <w:rPr/>
+      </w:r>
+    </w:p>
+    <w:p>
+      <w:pPr>
+        <w:pStyle w:val="Normal"/>
+        <w:rPr/>
+      </w:pPr>
+      <w:r>
+        <w:rPr/>
+        <w:t xml:space="preserve">BREITZMAN, Anthony F.; MOGEE, Mary Ellen. The many applications of patent analysis. Journal of Information Science, [S. l.], v. 28, n. 3, p. 187–205, 2002. DOI: </w:t>
+      </w:r>
+      <w:bookmarkStart w:id="4" w:name="__DdeLink__42_2846412786"/>
+      <w:r>
+        <w:rPr/>
+        <w:t>10.1177/016555150202800302</w:t>
+      </w:r>
+      <w:bookmarkEnd w:id="4"/>
+      <w:r>
+        <w:rPr/>
+        <w:t>.</w:t>
       </w:r>
     </w:p>
     <w:p>
@@ -203,6 +237,35 @@
       <w:r>
         <w:rPr/>
         <w:t xml:space="preserve">LI, Guanlin. A Literature Review on Patent Texts Analysis Techniques. International Journal of Knowledge and Language Processing, [S. l.], v. 9, n. 3, p. 1–15, 2018. </w:t>
+      </w:r>
+    </w:p>
+    <w:p>
+      <w:pPr>
+        <w:pStyle w:val="Normal"/>
+        <w:rPr/>
+      </w:pPr>
+      <w:r>
+        <w:rPr/>
+      </w:r>
+    </w:p>
+    <w:p>
+      <w:pPr>
+        <w:pStyle w:val="Normal"/>
+        <w:rPr/>
+      </w:pPr>
+      <w:r>
+        <w:rPr/>
+        <w:t xml:space="preserve">Shahid, M., Ahmed, A., Mushtaq, M. F., Ullah, S., &amp; Akram, U. (2020, January). Automatic Patents Classification Using Supervised Machine Learning. In </w:t>
+      </w:r>
+      <w:r>
+        <w:rPr>
+          <w:i/>
+        </w:rPr>
+        <w:t>International Conference on Soft Computing and Data Mining</w:t>
+      </w:r>
+      <w:r>
+        <w:rPr/>
+        <w:t xml:space="preserve"> (pp. 297-307). Springer, Cham.</w:t>
       </w:r>
     </w:p>
     <w:p>
@@ -263,6 +326,7 @@
       <w:rPr>
         <w:rFonts w:ascii="Liberation Serif" w:hAnsi="Liberation Serif" w:eastAsia="AR PL SungtiL GB" w:cs="Lohit Devanagari"/>
         <w:kern w:val="2"/>
+        <w:sz w:val="20"/>
         <w:szCs w:val="24"/>
         <w:lang w:val="pt-BR" w:eastAsia="zh-CN" w:bidi="hi-IN"/>
       </w:rPr>

</xml_diff>